<commit_message>
add 2 part of PZ
</commit_message>
<xml_diff>
--- a/otchet_haritonchik.docx
+++ b/otchet_haritonchik.docx
@@ -3716,7 +3716,6 @@
         <w:jc w:val="both"/>
         <w:rPr>
           <w:szCs w:val="24"/>
-          <w:lang w:val="en-US"/>
         </w:rPr>
       </w:pPr>
     </w:p>
@@ -3727,7 +3726,6 @@
         <w:jc w:val="both"/>
         <w:rPr>
           <w:szCs w:val="24"/>
-          <w:lang w:val="en-US"/>
         </w:rPr>
       </w:pPr>
     </w:p>
@@ -4567,7 +4565,6 @@
         <w:rPr>
           <w:rFonts w:cs="Times New Roman"/>
           <w:szCs w:val="24"/>
-          <w:lang w:val="en-US"/>
         </w:rPr>
       </w:pPr>
     </w:p>
@@ -5972,11 +5969,6 @@
       </w:pPr>
     </w:p>
     <w:p>
-      <w:pPr>
-        <w:rPr>
-          <w:lang w:val="en-US"/>
-        </w:rPr>
-      </w:pPr>
       <w:r>
         <w:t>Весомым отличием станет то, что ПП будет</w:t>
       </w:r>
@@ -5993,13 +5985,7 @@
         <w:t>вера и не будет требовать от пользователя установки какого-либо дополнительного ПО.</w:t>
       </w:r>
     </w:p>
-    <w:p>
-      <w:pPr>
-        <w:rPr>
-          <w:lang w:val="en-US"/>
-        </w:rPr>
-      </w:pPr>
-    </w:p>
+    <w:p/>
     <w:p>
       <w:pPr>
         <w:spacing w:line="276" w:lineRule="auto"/>
@@ -6304,7 +6290,7 @@
         <w:rPr>
           <w:color w:val="000000"/>
         </w:rPr>
-        <w:t xml:space="preserve"> и изменение проектов </w:t>
+        <w:t xml:space="preserve"> и изменение проектов</w:t>
       </w:r>
       <w:r>
         <w:rPr>
@@ -6878,7 +6864,7 @@
             <w:rPr>
               <w:noProof/>
             </w:rPr>
-            <w:t>3</w:t>
+            <w:t>14</w:t>
           </w:r>
         </w:fldSimple>
       </w:p>

</xml_diff>